<commit_message>
add form for view work plan for all mans
</commit_message>
<xml_diff>
--- a/RUP/Test Plans/2.0.00.0 Иллюзия/Test Plan.docx
+++ b/RUP/Test Plans/2.0.00.0 Иллюзия/Test Plan.docx
@@ -4549,7 +4549,25 @@
         <w:rPr>
           <w:lang w:val="ru-RU"/>
         </w:rPr>
-        <w:t xml:space="preserve">Проверка всех вариантов использования, описанных в </w:t>
+        <w:t>Проверка всех</w:t>
+      </w:r>
+      <w:r>
+        <w:rPr>
+          <w:lang w:val="ru-RU"/>
+        </w:rPr>
+        <w:t xml:space="preserve"> </w:t>
+      </w:r>
+      <w:r>
+        <w:rPr>
+          <w:lang w:val="ru-RU"/>
+        </w:rPr>
+        <w:t>ключевых</w:t>
+      </w:r>
+      <w:r>
+        <w:rPr>
+          <w:lang w:val="ru-RU"/>
+        </w:rPr>
+        <w:t xml:space="preserve"> вариантов использования, описанных в </w:t>
       </w:r>
       <w:r>
         <w:rPr>
@@ -4864,15 +4882,7 @@
         </w:rPr>
       </w:pPr>
       <w:r>
-        <w:t xml:space="preserve">Solaris OS 10, </w:t>
-      </w:r>
-      <w:proofErr w:type="spellStart"/>
-      <w:r>
-        <w:t>Chronium</w:t>
-      </w:r>
-      <w:proofErr w:type="spellEnd"/>
-      <w:r>
-        <w:t xml:space="preserve"> 25.</w:t>
+        <w:t>Solaris OS 10, Chronium 25.</w:t>
       </w:r>
     </w:p>
     <w:bookmarkEnd w:id="26"/>
@@ -5472,13 +5482,8 @@
             <w:hideMark/>
           </w:tcPr>
           <w:p>
-            <w:proofErr w:type="spellStart"/>
-            <w:r>
-              <w:t>JUnit</w:t>
-            </w:r>
-            <w:proofErr w:type="spellEnd"/>
-            <w:r>
-              <w:t xml:space="preserve"> 4</w:t>
+            <w:r>
+              <w:t>JUnit 4</w:t>
             </w:r>
           </w:p>
         </w:tc>
@@ -6203,13 +6208,17 @@
             <w:hideMark/>
           </w:tcPr>
           <w:p>
-            <w:proofErr w:type="spellStart"/>
-            <w:r>
-              <w:t>JUnit</w:t>
-            </w:r>
-            <w:proofErr w:type="spellEnd"/>
-            <w:r>
-              <w:t xml:space="preserve"> 4</w:t>
+            <w:r>
+              <w:t>JUnit 4</w:t>
+            </w:r>
+            <w:r>
+              <w:rPr>
+                <w:lang w:val="ru-RU"/>
+              </w:rPr>
+              <w:t xml:space="preserve">, </w:t>
+            </w:r>
+            <w:r>
+              <w:t>Selenium 2.5.0</w:t>
             </w:r>
           </w:p>
         </w:tc>
@@ -6998,6 +7007,11 @@
             <w:r>
               <w:t>Selenium</w:t>
             </w:r>
+            <w:r>
+              <w:t xml:space="preserve"> 2.5.0</w:t>
+            </w:r>
+            <w:bookmarkStart w:id="37" w:name="_GoBack"/>
+            <w:bookmarkEnd w:id="37"/>
           </w:p>
         </w:tc>
       </w:tr>
@@ -7152,13 +7166,13 @@
           <w:lang w:val="ru-RU"/>
         </w:rPr>
       </w:pPr>
-      <w:bookmarkStart w:id="37" w:name="5.2.5_____Performance_Profiling"/>
-      <w:bookmarkStart w:id="38" w:name="_Toc390915544"/>
+      <w:bookmarkStart w:id="38" w:name="5.2.5_____Performance_Profiling"/>
+      <w:bookmarkStart w:id="39" w:name="_Toc390915544"/>
       <w:r>
         <w:t>Performance Profiling</w:t>
       </w:r>
-      <w:bookmarkEnd w:id="37"/>
       <w:bookmarkEnd w:id="38"/>
+      <w:bookmarkEnd w:id="39"/>
     </w:p>
     <w:p>
       <w:pPr>
@@ -7402,11 +7416,9 @@
               </w:rPr>
               <w:t xml:space="preserve">Создать две </w:t>
             </w:r>
-            <w:proofErr w:type="spellStart"/>
             <w:r>
               <w:t>ThreadGroup</w:t>
             </w:r>
-            <w:proofErr w:type="spellEnd"/>
             <w:r>
               <w:rPr>
                 <w:lang w:val="ru-RU"/>
@@ -7646,11 +7658,9 @@
             <w:hideMark/>
           </w:tcPr>
           <w:p>
-            <w:proofErr w:type="spellStart"/>
             <w:r>
               <w:t>JMeter</w:t>
             </w:r>
-            <w:proofErr w:type="spellEnd"/>
           </w:p>
         </w:tc>
       </w:tr>
@@ -7798,13 +7808,13 @@
           <w:lang w:val="ru-RU"/>
         </w:rPr>
       </w:pPr>
-      <w:bookmarkStart w:id="39" w:name="5.2.7_____Stress_Testing"/>
-      <w:bookmarkStart w:id="40" w:name="_Toc390915545"/>
+      <w:bookmarkStart w:id="40" w:name="5.2.7_____Stress_Testing"/>
+      <w:bookmarkStart w:id="41" w:name="_Toc390915545"/>
       <w:r>
         <w:t>Stress Testing</w:t>
       </w:r>
-      <w:bookmarkEnd w:id="39"/>
       <w:bookmarkEnd w:id="40"/>
+      <w:bookmarkEnd w:id="41"/>
     </w:p>
     <w:p>
       <w:pPr>
@@ -8497,11 +8507,9 @@
             <w:hideMark/>
           </w:tcPr>
           <w:p>
-            <w:proofErr w:type="spellStart"/>
             <w:r>
               <w:t>JMeter</w:t>
             </w:r>
-            <w:proofErr w:type="spellEnd"/>
           </w:p>
         </w:tc>
       </w:tr>
@@ -8631,14 +8639,14 @@
           <w:lang w:val="ru-RU"/>
         </w:rPr>
       </w:pPr>
-      <w:bookmarkStart w:id="41" w:name="5.2.9_____Security_and_Access_Control_Te"/>
-      <w:bookmarkStart w:id="42" w:name="_Toc390915546"/>
+      <w:bookmarkStart w:id="42" w:name="5.2.9_____Security_and_Access_Control_Te"/>
+      <w:bookmarkStart w:id="43" w:name="_Toc390915546"/>
       <w:r>
         <w:lastRenderedPageBreak/>
         <w:t>Security and Access Control Testing</w:t>
       </w:r>
-      <w:bookmarkEnd w:id="41"/>
       <w:bookmarkEnd w:id="42"/>
+      <w:bookmarkEnd w:id="43"/>
     </w:p>
     <w:p>
       <w:pPr>
@@ -9270,13 +9278,8 @@
             <w:hideMark/>
           </w:tcPr>
           <w:p>
-            <w:proofErr w:type="spellStart"/>
-            <w:r>
-              <w:t>JUnit</w:t>
-            </w:r>
-            <w:proofErr w:type="spellEnd"/>
-            <w:r>
-              <w:t xml:space="preserve"> 4 </w:t>
+            <w:r>
+              <w:t xml:space="preserve">JUnit 4 </w:t>
             </w:r>
             <w:r>
               <w:rPr>
@@ -9592,13 +9595,13 @@
           <w:lang w:val="ru-RU"/>
         </w:rPr>
       </w:pPr>
-      <w:bookmarkStart w:id="43" w:name="5.2.11_____Configuration_Testing"/>
-      <w:bookmarkStart w:id="44" w:name="_Toc390915547"/>
+      <w:bookmarkStart w:id="44" w:name="5.2.11_____Configuration_Testing"/>
+      <w:bookmarkStart w:id="45" w:name="_Toc390915547"/>
       <w:r>
         <w:t>Configuration Testing</w:t>
       </w:r>
-      <w:bookmarkEnd w:id="43"/>
       <w:bookmarkEnd w:id="44"/>
+      <w:bookmarkEnd w:id="45"/>
     </w:p>
     <w:p>
       <w:pPr>
@@ -9804,15 +9807,7 @@
               </w:rPr>
             </w:pPr>
             <w:r>
-              <w:t xml:space="preserve">Solaris 25, </w:t>
-            </w:r>
-            <w:proofErr w:type="spellStart"/>
-            <w:r>
-              <w:t>Chronium</w:t>
-            </w:r>
-            <w:proofErr w:type="spellEnd"/>
-            <w:r>
-              <w:t xml:space="preserve"> 25.</w:t>
+              <w:t>Solaris 25, Chronium 25.</w:t>
             </w:r>
           </w:p>
         </w:tc>
@@ -10142,7 +10137,7 @@
           <w:lang w:val="ru-RU"/>
         </w:rPr>
       </w:pPr>
-      <w:bookmarkStart w:id="45" w:name="6._____Entry_and_Exit_Criteria"/>
+      <w:bookmarkStart w:id="46" w:name="6._____Entry_and_Exit_Criteria"/>
     </w:p>
     <w:p>
       <w:pPr>
@@ -10166,25 +10161,25 @@
       <w:pPr>
         <w:pStyle w:val="1"/>
       </w:pPr>
-      <w:bookmarkStart w:id="46" w:name="_Toc390915548"/>
+      <w:bookmarkStart w:id="47" w:name="_Toc390915548"/>
       <w:r>
         <w:lastRenderedPageBreak/>
         <w:t>Entry and Exit Criteria</w:t>
       </w:r>
-      <w:bookmarkEnd w:id="45"/>
       <w:bookmarkEnd w:id="46"/>
+      <w:bookmarkEnd w:id="47"/>
     </w:p>
     <w:p>
       <w:pPr>
         <w:pStyle w:val="2"/>
       </w:pPr>
-      <w:bookmarkStart w:id="47" w:name="6.1_____Test_Plan"/>
-      <w:bookmarkStart w:id="48" w:name="_Toc390915549"/>
+      <w:bookmarkStart w:id="48" w:name="6.1_____Test_Plan"/>
+      <w:bookmarkStart w:id="49" w:name="_Toc390915549"/>
       <w:r>
         <w:t>Test Plan</w:t>
       </w:r>
-      <w:bookmarkEnd w:id="47"/>
       <w:bookmarkEnd w:id="48"/>
+      <w:bookmarkEnd w:id="49"/>
     </w:p>
     <w:p>
       <w:pPr>
@@ -10193,13 +10188,13 @@
           <w:lang w:val="ru-RU"/>
         </w:rPr>
       </w:pPr>
-      <w:bookmarkStart w:id="49" w:name="6.1.1_____Test_Plan_Entry_Criteria"/>
-      <w:bookmarkStart w:id="50" w:name="_Toc390915550"/>
+      <w:bookmarkStart w:id="50" w:name="6.1.1_____Test_Plan_Entry_Criteria"/>
+      <w:bookmarkStart w:id="51" w:name="_Toc390915550"/>
       <w:r>
         <w:t>Test Plan Entry Criteria</w:t>
       </w:r>
-      <w:bookmarkEnd w:id="49"/>
       <w:bookmarkEnd w:id="50"/>
+      <w:bookmarkEnd w:id="51"/>
     </w:p>
     <w:p>
       <w:pPr>
@@ -10222,13 +10217,13 @@
           <w:lang w:val="ru-RU"/>
         </w:rPr>
       </w:pPr>
-      <w:bookmarkStart w:id="51" w:name="6.1.2_____Test_Plan_Exit_Criteria"/>
-      <w:bookmarkStart w:id="52" w:name="_Toc390915551"/>
+      <w:bookmarkStart w:id="52" w:name="6.1.2_____Test_Plan_Exit_Criteria"/>
+      <w:bookmarkStart w:id="53" w:name="_Toc390915551"/>
       <w:r>
         <w:t>Test Plan Exit Criteria</w:t>
       </w:r>
-      <w:bookmarkEnd w:id="51"/>
       <w:bookmarkEnd w:id="52"/>
+      <w:bookmarkEnd w:id="53"/>
     </w:p>
     <w:p>
       <w:pPr>
@@ -10302,13 +10297,13 @@
           <w:lang w:val="ru-RU"/>
         </w:rPr>
       </w:pPr>
-      <w:bookmarkStart w:id="53" w:name="6.1.3_____Suspension_and_Resumption_Crit"/>
-      <w:bookmarkStart w:id="54" w:name="_Toc390915552"/>
+      <w:bookmarkStart w:id="54" w:name="6.1.3_____Suspension_and_Resumption_Crit"/>
+      <w:bookmarkStart w:id="55" w:name="_Toc390915552"/>
       <w:r>
         <w:t>Suspension and Resumption Criteria</w:t>
       </w:r>
-      <w:bookmarkEnd w:id="53"/>
       <w:bookmarkEnd w:id="54"/>
+      <w:bookmarkEnd w:id="55"/>
     </w:p>
     <w:p>
       <w:pPr>
@@ -10363,7 +10358,7 @@
           <w:lang w:val="ru-RU"/>
         </w:rPr>
       </w:pPr>
-      <w:bookmarkStart w:id="55" w:name="7._____Deliverables"/>
+      <w:bookmarkStart w:id="56" w:name="7._____Deliverables"/>
     </w:p>
     <w:p>
       <w:pPr>
@@ -10372,12 +10367,12 @@
           <w:lang w:val="ru-RU"/>
         </w:rPr>
       </w:pPr>
-      <w:bookmarkStart w:id="56" w:name="_Toc390915553"/>
+      <w:bookmarkStart w:id="57" w:name="_Toc390915553"/>
       <w:r>
         <w:t>Deliverables</w:t>
       </w:r>
-      <w:bookmarkEnd w:id="55"/>
       <w:bookmarkEnd w:id="56"/>
+      <w:bookmarkEnd w:id="57"/>
     </w:p>
     <w:p>
       <w:pPr>
@@ -10400,13 +10395,13 @@
           <w:lang w:val="ru-RU"/>
         </w:rPr>
       </w:pPr>
-      <w:bookmarkStart w:id="57" w:name="7.1_____Test_Evaluation_Summaries"/>
-      <w:bookmarkStart w:id="58" w:name="_Toc390915554"/>
+      <w:bookmarkStart w:id="58" w:name="7.1_____Test_Evaluation_Summaries"/>
+      <w:bookmarkStart w:id="59" w:name="_Toc390915554"/>
       <w:r>
         <w:t>Test Evaluation Summaries</w:t>
       </w:r>
-      <w:bookmarkEnd w:id="57"/>
       <w:bookmarkEnd w:id="58"/>
+      <w:bookmarkEnd w:id="59"/>
     </w:p>
     <w:p>
       <w:pPr>
@@ -10415,7 +10410,7 @@
           <w:lang w:val="ru-RU"/>
         </w:rPr>
       </w:pPr>
-      <w:bookmarkStart w:id="59" w:name="7.2_____Reporting_on_Test_Coverage"/>
+      <w:bookmarkStart w:id="60" w:name="7.2_____Reporting_on_Test_Coverage"/>
       <w:r>
         <w:rPr>
           <w:lang w:val="ru-RU"/>
@@ -10550,14 +10545,14 @@
           <w:lang w:val="ru-RU"/>
         </w:rPr>
       </w:pPr>
-      <w:bookmarkStart w:id="60" w:name="7.4_____Incident_Logs_and_Change_Request"/>
-      <w:bookmarkStart w:id="61" w:name="_Toc390915555"/>
-      <w:bookmarkEnd w:id="59"/>
+      <w:bookmarkStart w:id="61" w:name="7.4_____Incident_Logs_and_Change_Request"/>
+      <w:bookmarkStart w:id="62" w:name="_Toc390915555"/>
+      <w:bookmarkEnd w:id="60"/>
       <w:r>
         <w:t>Incident Logs and Change Requests</w:t>
       </w:r>
-      <w:bookmarkEnd w:id="60"/>
       <w:bookmarkEnd w:id="61"/>
+      <w:bookmarkEnd w:id="62"/>
     </w:p>
     <w:p>
       <w:pPr>
@@ -10633,7 +10628,7 @@
           <w:lang w:val="ru-RU"/>
         </w:rPr>
       </w:pPr>
-      <w:bookmarkStart w:id="62" w:name="8._____Testing_Workflow"/>
+      <w:bookmarkStart w:id="63" w:name="8._____Testing_Workflow"/>
       <w:r>
         <w:rPr>
           <w:rFonts w:cs="Arial"/>
@@ -10651,15 +10646,15 @@
           <w:lang w:val="ru-RU"/>
         </w:rPr>
       </w:pPr>
-      <w:bookmarkStart w:id="63" w:name="9._____Environmental_Needs"/>
-      <w:bookmarkStart w:id="64" w:name="_Toc390915556"/>
-      <w:bookmarkEnd w:id="62"/>
+      <w:bookmarkStart w:id="64" w:name="9._____Environmental_Needs"/>
+      <w:bookmarkStart w:id="65" w:name="_Toc390915556"/>
+      <w:bookmarkEnd w:id="63"/>
       <w:r>
         <w:lastRenderedPageBreak/>
         <w:t>Environmental Needs</w:t>
       </w:r>
-      <w:bookmarkEnd w:id="63"/>
       <w:bookmarkEnd w:id="64"/>
+      <w:bookmarkEnd w:id="65"/>
     </w:p>
     <w:p>
       <w:pPr>
@@ -10679,13 +10674,13 @@
       <w:pPr>
         <w:pStyle w:val="2"/>
       </w:pPr>
-      <w:bookmarkStart w:id="65" w:name="9.2_____Base_Software_Elements_in_the_Te"/>
-      <w:bookmarkStart w:id="66" w:name="_Toc390915557"/>
+      <w:bookmarkStart w:id="66" w:name="9.2_____Base_Software_Elements_in_the_Te"/>
+      <w:bookmarkStart w:id="67" w:name="_Toc390915557"/>
       <w:r>
         <w:t>Base Software Elements in the Test Environment</w:t>
       </w:r>
-      <w:bookmarkEnd w:id="65"/>
       <w:bookmarkEnd w:id="66"/>
+      <w:bookmarkEnd w:id="67"/>
     </w:p>
     <w:p>
       <w:pPr>
@@ -11057,11 +11052,9 @@
             <w:vAlign w:val="center"/>
           </w:tcPr>
           <w:p>
-            <w:proofErr w:type="spellStart"/>
             <w:r>
               <w:t>Chronium</w:t>
             </w:r>
-            <w:proofErr w:type="spellEnd"/>
           </w:p>
         </w:tc>
         <w:tc>
@@ -11289,13 +11282,13 @@
       <w:pPr>
         <w:pStyle w:val="2"/>
       </w:pPr>
-      <w:bookmarkStart w:id="67" w:name="9.3_____Productivity_and_Support_Tools"/>
-      <w:bookmarkStart w:id="68" w:name="_Toc390915558"/>
+      <w:bookmarkStart w:id="68" w:name="9.3_____Productivity_and_Support_Tools"/>
+      <w:bookmarkStart w:id="69" w:name="_Toc390915558"/>
       <w:r>
         <w:t>Productivity and Support Tools</w:t>
       </w:r>
-      <w:bookmarkEnd w:id="67"/>
       <w:bookmarkEnd w:id="68"/>
+      <w:bookmarkEnd w:id="69"/>
     </w:p>
     <w:p>
       <w:pPr>
@@ -11538,8 +11531,6 @@
                 <w:szCs w:val="24"/>
               </w:rPr>
             </w:pPr>
-            <w:bookmarkStart w:id="69" w:name="_GoBack"/>
-            <w:bookmarkEnd w:id="69"/>
             <w:r>
               <w:t>Microsoft</w:t>
             </w:r>
@@ -11727,24 +11718,11 @@
             <w:r>
               <w:t> </w:t>
             </w:r>
-            <w:proofErr w:type="spellStart"/>
-            <w:r>
-              <w:t>JUnit</w:t>
-            </w:r>
-            <w:proofErr w:type="spellEnd"/>
-            <w:r>
-              <w:t>;</w:t>
-            </w:r>
-            <w:r>
-              <w:t xml:space="preserve"> </w:t>
-            </w:r>
-            <w:proofErr w:type="spellStart"/>
-            <w:r>
-              <w:t>IntelliJ</w:t>
-            </w:r>
-            <w:proofErr w:type="spellEnd"/>
-            <w:r>
-              <w:t xml:space="preserve"> IDEA</w:t>
+            <w:r>
+              <w:t>JUnit;</w:t>
+            </w:r>
+            <w:r>
+              <w:t xml:space="preserve"> IntelliJ IDEA</w:t>
             </w:r>
           </w:p>
         </w:tc>
@@ -11847,11 +11825,9 @@
             <w:r>
               <w:t> </w:t>
             </w:r>
-            <w:proofErr w:type="spellStart"/>
             <w:r>
               <w:t>JMeter</w:t>
             </w:r>
-            <w:proofErr w:type="spellEnd"/>
           </w:p>
         </w:tc>
         <w:tc>
@@ -12393,25 +12369,7 @@
                 <w:b/>
                 <w:bCs/>
               </w:rPr>
-              <w:t xml:space="preserve">Specific </w:t>
-            </w:r>
-            <w:proofErr w:type="spellStart"/>
-            <w:r>
-              <w:rPr>
-                <w:rFonts w:ascii="Arial" w:hAnsi="Arial" w:cs="Arial"/>
-                <w:b/>
-                <w:bCs/>
-              </w:rPr>
-              <w:t>Responsbilities</w:t>
-            </w:r>
-            <w:proofErr w:type="spellEnd"/>
-            <w:r>
-              <w:rPr>
-                <w:rFonts w:ascii="Arial" w:hAnsi="Arial" w:cs="Arial"/>
-                <w:b/>
-                <w:bCs/>
-              </w:rPr>
-              <w:t xml:space="preserve"> or Comments</w:t>
+              <w:t>Specific Responsbilities or Comments</w:t>
             </w:r>
           </w:p>
         </w:tc>
@@ -13930,27 +13888,17 @@
           <w:r>
             <w:sym w:font="Symbol" w:char="F0D3"/>
           </w:r>
-          <w:r>
-            <w:fldChar w:fldCharType="begin"/>
-          </w:r>
-          <w:r>
-            <w:instrText xml:space="preserve"> DOCPROPERTY "Company"  \* MERGEFORMAT </w:instrText>
-          </w:r>
-          <w:r>
-            <w:fldChar w:fldCharType="separate"/>
-          </w:r>
-          <w:r>
-            <w:t>&lt;</w:t>
-          </w:r>
-          <w:r>
-            <w:t xml:space="preserve">CRAFT-DEVELOPMENT </w:t>
-          </w:r>
-          <w:r>
-            <w:t>&gt;</w:t>
-          </w:r>
-          <w:r>
-            <w:fldChar w:fldCharType="end"/>
-          </w:r>
+          <w:fldSimple w:instr=" DOCPROPERTY &quot;Company&quot;  \* MERGEFORMAT ">
+            <w:r>
+              <w:t>&lt;</w:t>
+            </w:r>
+            <w:r>
+              <w:t xml:space="preserve">CRAFT-DEVELOPMENT </w:t>
+            </w:r>
+            <w:r>
+              <w:t>&gt;</w:t>
+            </w:r>
+          </w:fldSimple>
           <w:r>
             <w:t xml:space="preserve">, </w:t>
           </w:r>
@@ -14017,7 +13965,7 @@
               <w:rStyle w:val="a8"/>
               <w:noProof/>
             </w:rPr>
-            <w:t>11</w:t>
+            <w:t>10</w:t>
           </w:r>
           <w:r>
             <w:rPr>
@@ -14031,29 +13979,15 @@
             </w:rPr>
             <w:t xml:space="preserve"> of </w:t>
           </w:r>
-          <w:r>
-            <w:fldChar w:fldCharType="begin"/>
-          </w:r>
-          <w:r>
-            <w:instrText xml:space="preserve"> NUMPAGES  \* MERGEFORMAT </w:instrText>
-          </w:r>
-          <w:r>
-            <w:fldChar w:fldCharType="separate"/>
-          </w:r>
-          <w:r>
-            <w:rPr>
-              <w:rStyle w:val="a8"/>
-              <w:noProof/>
-            </w:rPr>
-            <w:t>16</w:t>
-          </w:r>
-          <w:r>
-            <w:rPr>
-              <w:rStyle w:val="a8"/>
-              <w:noProof/>
-            </w:rPr>
-            <w:fldChar w:fldCharType="end"/>
-          </w:r>
+          <w:fldSimple w:instr=" NUMPAGES  \* MERGEFORMAT ">
+            <w:r>
+              <w:rPr>
+                <w:rStyle w:val="a8"/>
+                <w:noProof/>
+              </w:rPr>
+              <w:t>16</w:t>
+            </w:r>
+          </w:fldSimple>
         </w:p>
       </w:tc>
     </w:tr>
@@ -14133,31 +14067,16 @@
         <w:lang w:val="ru-RU"/>
       </w:rPr>
     </w:pPr>
-    <w:r>
-      <w:fldChar w:fldCharType="begin"/>
-    </w:r>
-    <w:r>
-      <w:instrText xml:space="preserve"> DOCPROPERTY "Company"  \* MERGEFORMAT </w:instrText>
-    </w:r>
-    <w:r>
-      <w:fldChar w:fldCharType="separate"/>
-    </w:r>
-    <w:r>
-      <w:rPr>
-        <w:rFonts w:ascii="Arial" w:hAnsi="Arial"/>
-        <w:b/>
-        <w:sz w:val="36"/>
-      </w:rPr>
-      <w:t>&lt;CRAFT-DEVELOPMENT&gt;</w:t>
-    </w:r>
-    <w:r>
-      <w:rPr>
-        <w:rFonts w:ascii="Arial" w:hAnsi="Arial"/>
-        <w:b/>
-        <w:sz w:val="36"/>
-      </w:rPr>
-      <w:fldChar w:fldCharType="end"/>
-    </w:r>
+    <w:fldSimple w:instr=" DOCPROPERTY &quot;Company&quot;  \* MERGEFORMAT ">
+      <w:r>
+        <w:rPr>
+          <w:rFonts w:ascii="Arial" w:hAnsi="Arial"/>
+          <w:b/>
+          <w:sz w:val="36"/>
+        </w:rPr>
+        <w:t>&lt;CRAFT-DEVELOPMENT&gt;</w:t>
+      </w:r>
+    </w:fldSimple>
   </w:p>
   <w:p>
     <w:pPr>
@@ -14208,39 +14127,29 @@
             <w:spacing w:line="240" w:lineRule="auto"/>
             <w:jc w:val="right"/>
           </w:pPr>
-          <w:r>
-            <w:fldChar w:fldCharType="begin"/>
-          </w:r>
-          <w:r>
-            <w:instrText xml:space="preserve"> SUBJECT  \* MERGEFORMAT </w:instrText>
-          </w:r>
-          <w:r>
-            <w:fldChar w:fldCharType="separate"/>
-          </w:r>
-          <w:r>
-            <w:rPr>
-              <w:lang w:val="ru-RU"/>
-            </w:rPr>
-            <w:t>&lt;</w:t>
-          </w:r>
-          <w:r>
-            <w:rPr>
-              <w:lang w:val="ru-RU"/>
-            </w:rPr>
-            <w:t>МКСИД</w:t>
-          </w:r>
-          <w:r>
-            <w:rPr>
-              <w:lang w:val="ru-RU"/>
-            </w:rPr>
-            <w:t xml:space="preserve"> «Иллюзия»</w:t>
-          </w:r>
-          <w:r>
-            <w:t>&gt;</w:t>
-          </w:r>
-          <w:r>
-            <w:fldChar w:fldCharType="end"/>
-          </w:r>
+          <w:fldSimple w:instr=" SUBJECT  \* MERGEFORMAT ">
+            <w:r>
+              <w:rPr>
+                <w:lang w:val="ru-RU"/>
+              </w:rPr>
+              <w:t>&lt;</w:t>
+            </w:r>
+            <w:r>
+              <w:rPr>
+                <w:lang w:val="ru-RU"/>
+              </w:rPr>
+              <w:t>МКСИД</w:t>
+            </w:r>
+            <w:r>
+              <w:rPr>
+                <w:lang w:val="ru-RU"/>
+              </w:rPr>
+              <w:t xml:space="preserve"> «Иллюзия»</w:t>
+            </w:r>
+            <w:r>
+              <w:t>&gt;</w:t>
+            </w:r>
+          </w:fldSimple>
         </w:p>
       </w:tc>
       <w:tc>
@@ -17752,7 +17661,7 @@
 </file>
 
 <file path=customXml/itemProps1.xml><?xml version="1.0" encoding="utf-8"?>
-<ds:datastoreItem xmlns:ds="http://schemas.openxmlformats.org/officeDocument/2006/customXml" ds:itemID="{E9F99896-6F39-4313-9CAE-BBEFECCF734E}">
+<ds:datastoreItem xmlns:ds="http://schemas.openxmlformats.org/officeDocument/2006/customXml" ds:itemID="{2D408420-A71D-431E-A0D9-1023F83B66AF}">
   <ds:schemaRefs>
     <ds:schemaRef ds:uri="http://schemas.openxmlformats.org/officeDocument/2006/bibliography"/>
   </ds:schemaRefs>

</xml_diff>